<commit_message>
App for Spring started. good luck.
</commit_message>
<xml_diff>
--- a/CS ranking2.docx
+++ b/CS ranking2.docx
@@ -22,7 +22,6 @@
           <w:lang w:eastAsia="zh-CN"/>
         </w:rPr>
       </w:pPr>
-      <w:proofErr w:type="spellStart"/>
       <w:r>
         <w:rPr>
           <w:rFonts w:ascii="Verdana" w:eastAsia="SimSun" w:hAnsi="Verdana" w:cs="굴림" w:hint="eastAsia"/>
@@ -34,21 +33,7 @@
           <w:szCs w:val="16"/>
           <w:lang w:eastAsia="zh-CN"/>
         </w:rPr>
-        <w:t>Utorronto</w:t>
-      </w:r>
-      <w:proofErr w:type="spellEnd"/>
-      <w:r>
-        <w:rPr>
-          <w:rFonts w:ascii="Verdana" w:eastAsia="SimSun" w:hAnsi="Verdana" w:cs="굴림" w:hint="eastAsia"/>
-          <w:b/>
-          <w:bCs/>
-          <w:color w:val="333333"/>
-          <w:kern w:val="0"/>
-          <w:sz w:val="16"/>
-          <w:szCs w:val="16"/>
-          <w:lang w:eastAsia="zh-CN"/>
-        </w:rPr>
-        <w:t xml:space="preserve"> </w:t>
+        <w:t xml:space="preserve">Utorronto </w:t>
       </w:r>
       <w:r>
         <w:rPr>
@@ -865,7 +850,6 @@
               </w:rPr>
               <w:t>―</w:t>
             </w:r>
-            <w:proofErr w:type="spellStart"/>
             <w:r>
               <w:rPr>
                 <w:rFonts w:ascii="Verdana" w:eastAsia="굴림" w:hAnsi="Verdana" w:cs="굴림"/>
@@ -910,7 +894,6 @@
               </w:rPr>
               <w:t>校</w:t>
             </w:r>
-            <w:proofErr w:type="spellEnd"/>
             <w:r>
               <w:rPr>
                 <w:rFonts w:ascii="Verdana" w:eastAsia="굴림" w:hAnsi="Verdana" w:cs="굴림" w:hint="eastAsia"/>
@@ -1268,7 +1251,6 @@
               </w:rPr>
               <w:t>-</w:t>
             </w:r>
-            <w:proofErr w:type="spellStart"/>
             <w:r>
               <w:rPr>
                 <w:rFonts w:ascii="Verdana" w:eastAsia="굴림" w:hAnsi="Verdana" w:cs="굴림"/>
@@ -1279,7 +1261,6 @@
               </w:rPr>
               <w:t>安娜堡分校</w:t>
             </w:r>
-            <w:proofErr w:type="spellEnd"/>
             <w:r>
               <w:rPr>
                 <w:rFonts w:ascii="Verdana" w:eastAsia="굴림" w:hAnsi="Verdana" w:cs="굴림" w:hint="eastAsia"/>
@@ -1839,44 +1820,7 @@
                 <w:sz w:val="16"/>
                 <w:szCs w:val="16"/>
               </w:rPr>
-              <w:t xml:space="preserve">Purdue </w:t>
-            </w:r>
-            <w:proofErr w:type="spellStart"/>
-            <w:r>
-              <w:rPr>
-                <w:rFonts w:ascii="Verdana" w:eastAsia="굴림" w:hAnsi="Verdana" w:cs="굴림"/>
-                <w:b/>
-                <w:color w:val="000000"/>
-                <w:kern w:val="0"/>
-                <w:sz w:val="16"/>
-                <w:szCs w:val="16"/>
-              </w:rPr>
-              <w:t>University</w:t>
-            </w:r>
-            <w:proofErr w:type="gramStart"/>
-            <w:r>
-              <w:rPr>
-                <w:rFonts w:ascii="Verdana" w:eastAsia="굴림" w:hAnsi="Verdana" w:cs="굴림"/>
-                <w:b/>
-                <w:color w:val="000000"/>
-                <w:kern w:val="0"/>
-                <w:sz w:val="16"/>
-                <w:szCs w:val="16"/>
-              </w:rPr>
-              <w:t>,West</w:t>
-            </w:r>
-            <w:proofErr w:type="spellEnd"/>
-            <w:proofErr w:type="gramEnd"/>
-            <w:r>
-              <w:rPr>
-                <w:rFonts w:ascii="Verdana" w:eastAsia="굴림" w:hAnsi="Verdana" w:cs="굴림"/>
-                <w:b/>
-                <w:color w:val="000000"/>
-                <w:kern w:val="0"/>
-                <w:sz w:val="16"/>
-                <w:szCs w:val="16"/>
-              </w:rPr>
-              <w:t xml:space="preserve"> Lafayette</w:t>
+              <w:t>Purdue University,West Lafayette</w:t>
             </w:r>
             <w:r>
               <w:rPr>
@@ -2865,20 +2809,8 @@
                 <w:sz w:val="16"/>
                 <w:szCs w:val="16"/>
               </w:rPr>
-              <w:t xml:space="preserve"> </w:t>
-            </w:r>
-            <w:proofErr w:type="spellStart"/>
-            <w:r>
-              <w:rPr>
-                <w:rFonts w:ascii="Verdana" w:eastAsia="굴림" w:hAnsi="Verdana" w:cs="굴림" w:hint="eastAsia"/>
-                <w:color w:val="000000"/>
-                <w:kern w:val="0"/>
-                <w:sz w:val="16"/>
-                <w:szCs w:val="16"/>
-              </w:rPr>
-              <w:t>homepagedown</w:t>
-            </w:r>
-            <w:proofErr w:type="spellEnd"/>
+              <w:t xml:space="preserve"> homepagedown</w:t>
+            </w:r>
           </w:p>
         </w:tc>
       </w:tr>
@@ -2949,17 +2881,15 @@
               <w:jc w:val="left"/>
               <w:rPr>
                 <w:rFonts w:ascii="Verdana" w:eastAsia="굴림" w:hAnsi="Verdana" w:cs="굴림"/>
-                <w:b/>
-                <w:color w:val="000000"/>
-                <w:kern w:val="0"/>
-                <w:sz w:val="16"/>
-                <w:szCs w:val="16"/>
-              </w:rPr>
-            </w:pPr>
-            <w:r>
-              <w:rPr>
-                <w:rFonts w:ascii="Verdana" w:eastAsia="굴림" w:hAnsi="Verdana" w:cs="굴림"/>
-                <w:b/>
+                <w:color w:val="000000"/>
+                <w:kern w:val="0"/>
+                <w:sz w:val="16"/>
+                <w:szCs w:val="16"/>
+              </w:rPr>
+            </w:pPr>
+            <w:r>
+              <w:rPr>
+                <w:rFonts w:ascii="Verdana" w:eastAsia="굴림" w:hAnsi="Verdana" w:cs="굴림"/>
                 <w:color w:val="000000"/>
                 <w:kern w:val="0"/>
                 <w:sz w:val="16"/>
@@ -2970,7 +2900,6 @@
             <w:r>
               <w:rPr>
                 <w:rFonts w:ascii="새굴림" w:eastAsia="새굴림" w:hAnsi="새굴림" w:cs="새굴림"/>
-                <w:b/>
                 <w:color w:val="000000"/>
                 <w:kern w:val="0"/>
                 <w:sz w:val="16"/>
@@ -2981,7 +2910,6 @@
             <w:r>
               <w:rPr>
                 <w:rFonts w:ascii="굴림" w:eastAsia="굴림" w:hAnsi="굴림" w:cs="굴림"/>
-                <w:b/>
                 <w:color w:val="000000"/>
                 <w:kern w:val="0"/>
                 <w:sz w:val="16"/>
@@ -2992,7 +2920,6 @@
             <w:r>
               <w:rPr>
                 <w:rFonts w:ascii="새굴림" w:eastAsia="새굴림" w:hAnsi="새굴림" w:cs="새굴림"/>
-                <w:b/>
                 <w:color w:val="000000"/>
                 <w:kern w:val="0"/>
                 <w:sz w:val="16"/>
@@ -3003,7 +2930,6 @@
             <w:r>
               <w:rPr>
                 <w:rFonts w:ascii="Verdana" w:eastAsia="굴림" w:hAnsi="Verdana" w:cs="굴림"/>
-                <w:b/>
                 <w:color w:val="000000"/>
                 <w:kern w:val="0"/>
                 <w:sz w:val="16"/>
@@ -3014,7 +2940,6 @@
             <w:r>
               <w:rPr>
                 <w:rFonts w:ascii="Verdana" w:eastAsia="굴림" w:hAnsi="Verdana" w:cs="굴림" w:hint="eastAsia"/>
-                <w:b/>
                 <w:color w:val="000000"/>
                 <w:kern w:val="0"/>
                 <w:sz w:val="16"/>
@@ -3025,7 +2950,6 @@
             <w:r>
               <w:rPr>
                 <w:rFonts w:ascii="Verdana" w:eastAsia="굴림" w:hAnsi="Verdana" w:cs="굴림" w:hint="eastAsia"/>
-                <w:b/>
                 <w:color w:val="000000"/>
                 <w:kern w:val="0"/>
                 <w:sz w:val="16"/>
@@ -3103,17 +3027,15 @@
               <w:jc w:val="left"/>
               <w:rPr>
                 <w:rFonts w:ascii="Verdana" w:eastAsia="굴림" w:hAnsi="Verdana" w:cs="굴림"/>
-                <w:b/>
-                <w:color w:val="000000"/>
-                <w:kern w:val="0"/>
-                <w:sz w:val="16"/>
-                <w:szCs w:val="16"/>
-              </w:rPr>
-            </w:pPr>
-            <w:r>
-              <w:rPr>
-                <w:rFonts w:ascii="Verdana" w:eastAsia="굴림" w:hAnsi="Verdana" w:cs="굴림"/>
-                <w:b/>
+                <w:color w:val="000000"/>
+                <w:kern w:val="0"/>
+                <w:sz w:val="16"/>
+                <w:szCs w:val="16"/>
+              </w:rPr>
+            </w:pPr>
+            <w:r>
+              <w:rPr>
+                <w:rFonts w:ascii="Verdana" w:eastAsia="굴림" w:hAnsi="Verdana" w:cs="굴림"/>
                 <w:color w:val="000000"/>
                 <w:kern w:val="0"/>
                 <w:sz w:val="16"/>
@@ -3124,7 +3046,6 @@
             <w:r>
               <w:rPr>
                 <w:rFonts w:ascii="새굴림" w:eastAsia="새굴림" w:hAnsi="새굴림" w:cs="새굴림"/>
-                <w:b/>
                 <w:color w:val="000000"/>
                 <w:kern w:val="0"/>
                 <w:sz w:val="16"/>
@@ -3135,7 +3056,6 @@
             <w:r>
               <w:rPr>
                 <w:rFonts w:ascii="굴림" w:eastAsia="굴림" w:hAnsi="굴림" w:cs="굴림"/>
-                <w:b/>
                 <w:color w:val="000000"/>
                 <w:kern w:val="0"/>
                 <w:sz w:val="16"/>
@@ -3146,7 +3066,6 @@
             <w:r>
               <w:rPr>
                 <w:rFonts w:ascii="새굴림" w:eastAsia="새굴림" w:hAnsi="새굴림" w:cs="새굴림"/>
-                <w:b/>
                 <w:color w:val="000000"/>
                 <w:kern w:val="0"/>
                 <w:sz w:val="16"/>
@@ -3157,7 +3076,6 @@
             <w:r>
               <w:rPr>
                 <w:rFonts w:ascii="Verdana" w:eastAsia="굴림" w:hAnsi="Verdana" w:cs="굴림"/>
-                <w:b/>
                 <w:color w:val="000000"/>
                 <w:kern w:val="0"/>
                 <w:sz w:val="16"/>
@@ -3168,7 +3086,6 @@
             <w:r>
               <w:rPr>
                 <w:rFonts w:ascii="Verdana" w:eastAsia="굴림" w:hAnsi="Verdana" w:cs="굴림" w:hint="eastAsia"/>
-                <w:b/>
                 <w:color w:val="000000"/>
                 <w:kern w:val="0"/>
                 <w:sz w:val="16"/>
@@ -3176,11 +3093,9 @@
               </w:rPr>
               <w:t xml:space="preserve"> nice. </w:t>
             </w:r>
-            <w:proofErr w:type="spellStart"/>
-            <w:r>
-              <w:rPr>
-                <w:rFonts w:ascii="Verdana" w:eastAsia="굴림" w:hAnsi="Verdana" w:cs="굴림"/>
-                <w:b/>
+            <w:r>
+              <w:rPr>
+                <w:rFonts w:ascii="Verdana" w:eastAsia="굴림" w:hAnsi="Verdana" w:cs="굴림"/>
                 <w:color w:val="000000"/>
                 <w:kern w:val="0"/>
                 <w:sz w:val="16"/>
@@ -3191,41 +3106,26 @@
             <w:r>
               <w:rPr>
                 <w:rFonts w:ascii="Verdana" w:eastAsia="굴림" w:hAnsi="Verdana" w:cs="굴림" w:hint="eastAsia"/>
-                <w:b/>
-                <w:color w:val="000000"/>
-                <w:kern w:val="0"/>
-                <w:sz w:val="16"/>
-                <w:szCs w:val="16"/>
-              </w:rPr>
-              <w:t>hd</w:t>
-            </w:r>
-            <w:proofErr w:type="spellEnd"/>
+                <w:color w:val="000000"/>
+                <w:kern w:val="0"/>
+                <w:sz w:val="16"/>
+                <w:szCs w:val="16"/>
+              </w:rPr>
+              <w:t xml:space="preserve">hd and ms both. </w:t>
+            </w:r>
+            <w:r>
+              <w:rPr>
+                <w:rFonts w:ascii="Verdana" w:eastAsia="굴림" w:hAnsi="Verdana" w:cs="굴림"/>
+                <w:color w:val="000000"/>
+                <w:kern w:val="0"/>
+                <w:sz w:val="16"/>
+                <w:szCs w:val="16"/>
+              </w:rPr>
+              <w:t>S</w:t>
+            </w:r>
             <w:r>
               <w:rPr>
                 <w:rFonts w:ascii="Verdana" w:eastAsia="굴림" w:hAnsi="Verdana" w:cs="굴림" w:hint="eastAsia"/>
-                <w:b/>
-                <w:color w:val="000000"/>
-                <w:kern w:val="0"/>
-                <w:sz w:val="16"/>
-                <w:szCs w:val="16"/>
-              </w:rPr>
-              <w:t xml:space="preserve"> and ms both. </w:t>
-            </w:r>
-            <w:r>
-              <w:rPr>
-                <w:rFonts w:ascii="Verdana" w:eastAsia="굴림" w:hAnsi="Verdana" w:cs="굴림"/>
-                <w:b/>
-                <w:color w:val="000000"/>
-                <w:kern w:val="0"/>
-                <w:sz w:val="16"/>
-                <w:szCs w:val="16"/>
-              </w:rPr>
-              <w:t>S</w:t>
-            </w:r>
-            <w:r>
-              <w:rPr>
-                <w:rFonts w:ascii="Verdana" w:eastAsia="굴림" w:hAnsi="Verdana" w:cs="굴림" w:hint="eastAsia"/>
-                <w:b/>
                 <w:color w:val="000000"/>
                 <w:kern w:val="0"/>
                 <w:sz w:val="16"/>
@@ -3446,20 +3346,7 @@
                 <w:szCs w:val="16"/>
                 <w:u w:val="single"/>
               </w:rPr>
-              <w:t xml:space="preserve">Harvard </w:t>
-            </w:r>
-            <w:proofErr w:type="gramStart"/>
-            <w:r>
-              <w:rPr>
-                <w:rFonts w:ascii="Verdana" w:eastAsia="굴림" w:hAnsi="Verdana" w:cs="굴림"/>
-                <w:strike/>
-                <w:color w:val="000000"/>
-                <w:kern w:val="0"/>
-                <w:sz w:val="16"/>
-                <w:szCs w:val="16"/>
-                <w:u w:val="single"/>
-              </w:rPr>
-              <w:t>University</w:t>
+              <w:t>Harvard University</w:t>
             </w:r>
             <w:r>
               <w:rPr>
@@ -3485,7 +3372,6 @@
               </w:rPr>
               <w:t xml:space="preserve">  </w:t>
             </w:r>
-            <w:proofErr w:type="gramEnd"/>
           </w:p>
         </w:tc>
       </w:tr>
@@ -3600,20 +3486,8 @@
                 <w:sz w:val="16"/>
                 <w:szCs w:val="16"/>
               </w:rPr>
-              <w:t xml:space="preserve"> spring</w:t>
-            </w:r>
-            <w:proofErr w:type="gramStart"/>
-            <w:r>
-              <w:rPr>
-                <w:rFonts w:ascii="새굴림" w:eastAsia="새굴림" w:hAnsi="새굴림" w:cs="새굴림" w:hint="eastAsia"/>
-                <w:color w:val="000000"/>
-                <w:kern w:val="0"/>
-                <w:sz w:val="16"/>
-                <w:szCs w:val="16"/>
-              </w:rPr>
-              <w:t>.?</w:t>
-            </w:r>
-            <w:proofErr w:type="gramEnd"/>
+              <w:t xml:space="preserve"> spring.?</w:t>
+            </w:r>
           </w:p>
         </w:tc>
       </w:tr>
@@ -4092,17 +3966,15 @@
               <w:jc w:val="left"/>
               <w:rPr>
                 <w:rFonts w:ascii="Verdana" w:eastAsia="굴림" w:hAnsi="Verdana" w:cs="굴림"/>
-                <w:b/>
-                <w:color w:val="000000"/>
-                <w:kern w:val="0"/>
-                <w:sz w:val="16"/>
-                <w:szCs w:val="16"/>
-              </w:rPr>
-            </w:pPr>
-            <w:r>
-              <w:rPr>
-                <w:rFonts w:ascii="Verdana" w:eastAsia="굴림" w:hAnsi="Verdana" w:cs="굴림"/>
-                <w:b/>
+                <w:color w:val="000000"/>
+                <w:kern w:val="0"/>
+                <w:sz w:val="16"/>
+                <w:szCs w:val="16"/>
+              </w:rPr>
+            </w:pPr>
+            <w:r>
+              <w:rPr>
+                <w:rFonts w:ascii="Verdana" w:eastAsia="굴림" w:hAnsi="Verdana" w:cs="굴림"/>
                 <w:color w:val="000000"/>
                 <w:kern w:val="0"/>
                 <w:sz w:val="16"/>
@@ -4113,7 +3985,6 @@
             <w:r>
               <w:rPr>
                 <w:rFonts w:ascii="Verdana" w:eastAsia="굴림" w:hAnsi="Verdana" w:cs="굴림"/>
-                <w:b/>
                 <w:color w:val="000000"/>
                 <w:kern w:val="0"/>
                 <w:sz w:val="16"/>
@@ -4124,7 +3995,6 @@
             <w:r>
               <w:rPr>
                 <w:rFonts w:ascii="새굴림" w:eastAsia="새굴림" w:hAnsi="새굴림" w:cs="새굴림"/>
-                <w:b/>
                 <w:color w:val="000000"/>
                 <w:kern w:val="0"/>
                 <w:sz w:val="16"/>
@@ -4135,53 +4005,26 @@
             <w:r>
               <w:rPr>
                 <w:rFonts w:ascii="Verdana" w:eastAsia="굴림" w:hAnsi="Verdana" w:cs="굴림"/>
-                <w:b/>
-                <w:color w:val="000000"/>
-                <w:kern w:val="0"/>
-                <w:sz w:val="16"/>
-                <w:szCs w:val="16"/>
-              </w:rPr>
-              <w:t>(Pratt</w:t>
-            </w:r>
-            <w:proofErr w:type="gramStart"/>
-            <w:r>
-              <w:rPr>
-                <w:rFonts w:ascii="Verdana" w:eastAsia="굴림" w:hAnsi="Verdana" w:cs="굴림"/>
-                <w:b/>
-                <w:color w:val="000000"/>
-                <w:kern w:val="0"/>
-                <w:sz w:val="16"/>
-                <w:szCs w:val="16"/>
-              </w:rPr>
-              <w:t>)</w:t>
+                <w:color w:val="000000"/>
+                <w:kern w:val="0"/>
+                <w:sz w:val="16"/>
+                <w:szCs w:val="16"/>
+              </w:rPr>
+              <w:t>(Pratt)</w:t>
             </w:r>
             <w:r>
               <w:rPr>
                 <w:rFonts w:ascii="Verdana" w:eastAsia="굴림" w:hAnsi="Verdana" w:cs="굴림" w:hint="eastAsia"/>
-                <w:b/>
-                <w:color w:val="000000"/>
-                <w:kern w:val="0"/>
-                <w:sz w:val="16"/>
-                <w:szCs w:val="16"/>
-              </w:rPr>
-              <w:t xml:space="preserve">  spring</w:t>
-            </w:r>
-            <w:proofErr w:type="gramEnd"/>
+                <w:color w:val="000000"/>
+                <w:kern w:val="0"/>
+                <w:sz w:val="16"/>
+                <w:szCs w:val="16"/>
+              </w:rPr>
+              <w:t xml:space="preserve">  spring ms only</w:t>
+            </w:r>
             <w:r>
               <w:rPr>
                 <w:rFonts w:ascii="Verdana" w:eastAsia="굴림" w:hAnsi="Verdana" w:cs="굴림" w:hint="eastAsia"/>
-                <w:b/>
-                <w:color w:val="000000"/>
-                <w:kern w:val="0"/>
-                <w:sz w:val="16"/>
-                <w:szCs w:val="16"/>
-              </w:rPr>
-              <w:t xml:space="preserve"> ms only</w:t>
-            </w:r>
-            <w:r>
-              <w:rPr>
-                <w:rFonts w:ascii="Verdana" w:eastAsia="굴림" w:hAnsi="Verdana" w:cs="굴림" w:hint="eastAsia"/>
-                <w:b/>
                 <w:color w:val="000000"/>
                 <w:kern w:val="0"/>
                 <w:sz w:val="16"/>
@@ -4260,7 +4103,6 @@
               <w:jc w:val="left"/>
               <w:rPr>
                 <w:rFonts w:ascii="Verdana" w:eastAsia="SimSun" w:hAnsi="Verdana" w:cs="굴림"/>
-                <w:b/>
                 <w:color w:val="000000"/>
                 <w:kern w:val="0"/>
                 <w:sz w:val="16"/>
@@ -4271,7 +4113,6 @@
             <w:r>
               <w:rPr>
                 <w:rFonts w:ascii="Verdana" w:eastAsia="굴림" w:hAnsi="Verdana" w:cs="굴림"/>
-                <w:b/>
                 <w:color w:val="000000"/>
                 <w:kern w:val="0"/>
                 <w:sz w:val="16"/>
@@ -4282,7 +4123,6 @@
             <w:r>
               <w:rPr>
                 <w:rFonts w:ascii="새굴림" w:eastAsia="새굴림" w:hAnsi="새굴림" w:cs="새굴림"/>
-                <w:b/>
                 <w:color w:val="000000"/>
                 <w:kern w:val="0"/>
                 <w:sz w:val="16"/>
@@ -4293,7 +4133,6 @@
             <w:r>
               <w:rPr>
                 <w:rFonts w:ascii="굴림" w:eastAsia="굴림" w:hAnsi="굴림" w:cs="굴림"/>
-                <w:b/>
                 <w:color w:val="000000"/>
                 <w:kern w:val="0"/>
                 <w:sz w:val="16"/>
@@ -4304,7 +4143,6 @@
             <w:r>
               <w:rPr>
                 <w:rFonts w:ascii="새굴림" w:eastAsia="새굴림" w:hAnsi="새굴림" w:cs="새굴림"/>
-                <w:b/>
                 <w:color w:val="000000"/>
                 <w:kern w:val="0"/>
                 <w:sz w:val="16"/>
@@ -4315,7 +4153,6 @@
             <w:r>
               <w:rPr>
                 <w:rFonts w:ascii="Verdana" w:eastAsia="굴림" w:hAnsi="Verdana" w:cs="굴림"/>
-                <w:b/>
                 <w:color w:val="000000"/>
                 <w:kern w:val="0"/>
                 <w:sz w:val="16"/>
@@ -4386,18 +4223,22 @@
           <w:p>
             <w:pPr>
               <w:widowControl/>
-              <w:wordWrap/>
-              <w:autoSpaceDE/>
-              <w:autoSpaceDN/>
-              <w:spacing w:after="0" w:line="390" w:lineRule="atLeast"/>
-              <w:jc w:val="left"/>
-              <w:rPr>
-                <w:rFonts w:ascii="Verdana" w:eastAsia="굴림" w:hAnsi="Verdana" w:cs="굴림"/>
+              <w:tabs>
+                <w:tab w:val="left" w:pos="6620"/>
+              </w:tabs>
+              <w:wordWrap/>
+              <w:autoSpaceDE/>
+              <w:autoSpaceDN/>
+              <w:spacing w:after="0" w:line="390" w:lineRule="atLeast"/>
+              <w:jc w:val="left"/>
+              <w:rPr>
+                <w:rFonts w:ascii="Verdana" w:eastAsia="SimSun" w:hAnsi="Verdana" w:cs="굴림" w:hint="eastAsia"/>
                 <w:b/>
                 <w:color w:val="000000"/>
                 <w:kern w:val="0"/>
                 <w:sz w:val="16"/>
                 <w:szCs w:val="16"/>
+                <w:lang w:eastAsia="zh-CN"/>
               </w:rPr>
             </w:pPr>
             <w:r>
@@ -4455,6 +4296,75 @@
               </w:rPr>
               <w:t>学</w:t>
             </w:r>
+            <w:r>
+              <w:rPr>
+                <w:rFonts w:ascii="새굴림" w:eastAsia="SimSun" w:hAnsi="새굴림" w:cs="새굴림" w:hint="eastAsia"/>
+                <w:b/>
+                <w:color w:val="000000"/>
+                <w:kern w:val="0"/>
+                <w:sz w:val="16"/>
+                <w:szCs w:val="16"/>
+                <w:lang w:eastAsia="zh-CN"/>
+              </w:rPr>
+              <w:t xml:space="preserve">  </w:t>
+            </w:r>
+            <w:r>
+              <w:rPr>
+                <w:rFonts w:ascii="새굴림" w:eastAsia="SimSun" w:hAnsi="새굴림" w:cs="새굴림" w:hint="eastAsia"/>
+                <w:b/>
+                <w:color w:val="000000"/>
+                <w:kern w:val="0"/>
+                <w:szCs w:val="16"/>
+                <w:lang w:eastAsia="zh-CN"/>
+              </w:rPr>
+              <w:t>就业好</w:t>
+            </w:r>
+            <w:r>
+              <w:rPr>
+                <w:rFonts w:ascii="새굴림" w:eastAsia="SimSun" w:hAnsi="새굴림" w:cs="새굴림" w:hint="eastAsia"/>
+                <w:b/>
+                <w:color w:val="000000"/>
+                <w:kern w:val="0"/>
+                <w:szCs w:val="16"/>
+                <w:lang w:eastAsia="zh-CN"/>
+              </w:rPr>
+              <w:t xml:space="preserve"> </w:t>
+            </w:r>
+            <w:r>
+              <w:rPr>
+                <w:rFonts w:ascii="새굴림" w:eastAsia="SimSun" w:hAnsi="새굴림" w:cs="새굴림" w:hint="eastAsia"/>
+                <w:b/>
+                <w:color w:val="000000"/>
+                <w:kern w:val="0"/>
+                <w:szCs w:val="16"/>
+                <w:lang w:eastAsia="zh-CN"/>
+              </w:rPr>
+              <w:t>三角科技园</w:t>
+            </w:r>
+            <w:r>
+              <w:rPr>
+                <w:rFonts w:ascii="새굴림" w:eastAsia="SimSun" w:hAnsi="새굴림" w:cs="새굴림"/>
+                <w:b/>
+                <w:color w:val="000000"/>
+                <w:kern w:val="0"/>
+                <w:szCs w:val="16"/>
+                <w:lang w:eastAsia="zh-CN"/>
+              </w:rPr>
+              <w:tab/>
+            </w:r>
+            <w:r>
+              <w:rPr>
+                <w:rFonts w:ascii="새굴림" w:eastAsia="SimSun" w:hAnsi="새굴림" w:cs="새굴림" w:hint="eastAsia"/>
+                <w:b/>
+                <w:color w:val="000000"/>
+                <w:kern w:val="0"/>
+                <w:szCs w:val="16"/>
+                <w:lang w:eastAsia="zh-CN"/>
+              </w:rPr>
+              <w:t>nospring</w:t>
+            </w:r>
+            <w:bookmarkStart w:id="8" w:name="_GoBack"/>
+            <w:bookmarkEnd w:id="8"/>
           </w:p>
         </w:tc>
       </w:tr>
@@ -4538,7 +4448,7 @@
                 <w:b/>
                 <w:color w:val="000000"/>
                 <w:kern w:val="0"/>
-                <w:sz w:val="16"/>
+                <w:sz w:val="8"/>
                 <w:szCs w:val="16"/>
               </w:rPr>
               <w:t>Northwestern University</w:t>
@@ -4549,7 +4459,7 @@
                 <w:b/>
                 <w:color w:val="000000"/>
                 <w:kern w:val="0"/>
-                <w:sz w:val="16"/>
+                <w:sz w:val="8"/>
                 <w:szCs w:val="16"/>
               </w:rPr>
               <w:t>西北大</w:t>
@@ -4560,7 +4470,7 @@
                 <w:b/>
                 <w:color w:val="000000"/>
                 <w:kern w:val="0"/>
-                <w:sz w:val="16"/>
+                <w:sz w:val="8"/>
                 <w:szCs w:val="16"/>
               </w:rPr>
               <w:t>学</w:t>
@@ -4571,7 +4481,7 @@
                 <w:b/>
                 <w:color w:val="000000"/>
                 <w:kern w:val="0"/>
-                <w:sz w:val="16"/>
+                <w:sz w:val="8"/>
                 <w:szCs w:val="16"/>
               </w:rPr>
               <w:t>(McCormick)</w:t>
@@ -4653,7 +4563,7 @@
                 <w:szCs w:val="16"/>
               </w:rPr>
             </w:pPr>
-            <w:bookmarkStart w:id="8" w:name="OLE_LINK14"/>
+            <w:bookmarkStart w:id="9" w:name="OLE_LINK14"/>
             <w:r>
               <w:rPr>
                 <w:rFonts w:ascii="Verdana" w:eastAsia="굴림" w:hAnsi="Verdana" w:cs="굴림"/>
@@ -4665,7 +4575,7 @@
               </w:rPr>
               <w:t>University of Pennsylvania</w:t>
             </w:r>
-            <w:bookmarkEnd w:id="8"/>
+            <w:bookmarkEnd w:id="9"/>
             <w:r>
               <w:rPr>
                 <w:rFonts w:ascii="새굴림" w:eastAsia="새굴림" w:hAnsi="새굴림" w:cs="새굴림"/>
@@ -4797,8 +4707,8 @@
                 <w:szCs w:val="16"/>
               </w:rPr>
             </w:pPr>
-            <w:bookmarkStart w:id="9" w:name="OLE_LINK10"/>
-            <w:bookmarkStart w:id="10" w:name="OLE_LINK11"/>
+            <w:bookmarkStart w:id="10" w:name="OLE_LINK10"/>
+            <w:bookmarkStart w:id="11" w:name="OLE_LINK11"/>
             <w:r>
               <w:rPr>
                 <w:rFonts w:ascii="Verdana" w:eastAsia="굴림" w:hAnsi="Verdana" w:cs="굴림"/>
@@ -4809,8 +4719,8 @@
               </w:rPr>
               <w:t>University of California Irvine</w:t>
             </w:r>
-            <w:bookmarkEnd w:id="9"/>
             <w:bookmarkEnd w:id="10"/>
+            <w:bookmarkEnd w:id="11"/>
             <w:r>
               <w:rPr>
                 <w:rFonts w:ascii="Verdana" w:eastAsia="굴림" w:hAnsi="Verdana" w:cs="굴림"/>
@@ -4849,29 +4759,7 @@
                 <w:sz w:val="16"/>
                 <w:szCs w:val="16"/>
               </w:rPr>
-              <w:t>(</w:t>
-            </w:r>
-            <w:proofErr w:type="spellStart"/>
-            <w:r>
-              <w:rPr>
-                <w:rFonts w:ascii="Verdana" w:eastAsia="굴림" w:hAnsi="Verdana" w:cs="굴림"/>
-                <w:color w:val="000000"/>
-                <w:kern w:val="0"/>
-                <w:sz w:val="16"/>
-                <w:szCs w:val="16"/>
-              </w:rPr>
-              <w:t>Samueli</w:t>
-            </w:r>
-            <w:proofErr w:type="spellEnd"/>
-            <w:r>
-              <w:rPr>
-                <w:rFonts w:ascii="Verdana" w:eastAsia="굴림" w:hAnsi="Verdana" w:cs="굴림"/>
-                <w:color w:val="000000"/>
-                <w:kern w:val="0"/>
-                <w:sz w:val="16"/>
-                <w:szCs w:val="16"/>
-              </w:rPr>
-              <w:t>)</w:t>
+              <w:t>(Samueli)</w:t>
             </w:r>
           </w:p>
         </w:tc>
@@ -5075,8 +4963,8 @@
                 <w:szCs w:val="16"/>
               </w:rPr>
             </w:pPr>
-            <w:bookmarkStart w:id="11" w:name="OLE_LINK15"/>
-            <w:bookmarkStart w:id="12" w:name="OLE_LINK16"/>
+            <w:bookmarkStart w:id="12" w:name="OLE_LINK15"/>
+            <w:bookmarkStart w:id="13" w:name="OLE_LINK16"/>
             <w:r>
               <w:rPr>
                 <w:rFonts w:ascii="Verdana" w:eastAsia="굴림" w:hAnsi="Verdana" w:cs="굴림"/>
@@ -5087,8 +4975,8 @@
               </w:rPr>
               <w:t>Yale University</w:t>
             </w:r>
-            <w:bookmarkEnd w:id="11"/>
             <w:bookmarkEnd w:id="12"/>
+            <w:bookmarkEnd w:id="13"/>
             <w:r>
               <w:rPr>
                 <w:rFonts w:ascii="Verdana" w:eastAsia="굴림" w:hAnsi="Verdana" w:cs="굴림"/>
@@ -5209,17 +5097,15 @@
               <w:jc w:val="left"/>
               <w:rPr>
                 <w:rFonts w:ascii="Verdana" w:eastAsia="굴림" w:hAnsi="Verdana" w:cs="굴림"/>
-                <w:b/>
-                <w:color w:val="000000"/>
-                <w:kern w:val="0"/>
-                <w:sz w:val="16"/>
-                <w:szCs w:val="16"/>
-              </w:rPr>
-            </w:pPr>
-            <w:r>
-              <w:rPr>
-                <w:rFonts w:ascii="Verdana" w:eastAsia="굴림" w:hAnsi="Verdana" w:cs="굴림"/>
-                <w:b/>
+                <w:color w:val="000000"/>
+                <w:kern w:val="0"/>
+                <w:sz w:val="16"/>
+                <w:szCs w:val="16"/>
+              </w:rPr>
+            </w:pPr>
+            <w:r>
+              <w:rPr>
+                <w:rFonts w:ascii="Verdana" w:eastAsia="굴림" w:hAnsi="Verdana" w:cs="굴림"/>
                 <w:color w:val="000000"/>
                 <w:kern w:val="0"/>
                 <w:sz w:val="16"/>
@@ -5230,7 +5116,6 @@
             <w:r>
               <w:rPr>
                 <w:rFonts w:ascii="Verdana" w:eastAsia="굴림" w:hAnsi="Verdana" w:cs="굴림"/>
-                <w:b/>
                 <w:color w:val="000000"/>
                 <w:kern w:val="0"/>
                 <w:sz w:val="16"/>
@@ -5241,7 +5126,6 @@
             <w:r>
               <w:rPr>
                 <w:rFonts w:ascii="새굴림" w:eastAsia="새굴림" w:hAnsi="새굴림" w:cs="새굴림"/>
-                <w:b/>
                 <w:color w:val="000000"/>
                 <w:kern w:val="0"/>
                 <w:sz w:val="16"/>
@@ -5252,7 +5136,6 @@
             <w:r>
               <w:rPr>
                 <w:rFonts w:ascii="굴림" w:eastAsia="굴림" w:hAnsi="굴림" w:cs="굴림"/>
-                <w:b/>
                 <w:color w:val="000000"/>
                 <w:kern w:val="0"/>
                 <w:sz w:val="16"/>
@@ -5263,7 +5146,6 @@
             <w:r>
               <w:rPr>
                 <w:rFonts w:ascii="새굴림" w:eastAsia="새굴림" w:hAnsi="새굴림" w:cs="새굴림"/>
-                <w:b/>
                 <w:color w:val="000000"/>
                 <w:kern w:val="0"/>
                 <w:sz w:val="16"/>
@@ -5274,7 +5156,6 @@
             <w:r>
               <w:rPr>
                 <w:rFonts w:ascii="새굴림" w:eastAsia="새굴림" w:hAnsi="새굴림" w:cs="새굴림" w:hint="eastAsia"/>
-                <w:b/>
                 <w:color w:val="000000"/>
                 <w:kern w:val="0"/>
                 <w:sz w:val="16"/>
@@ -5285,7 +5166,6 @@
             <w:r>
               <w:rPr>
                 <w:rFonts w:ascii="Arial" w:hAnsi="Arial" w:cs="Arial"/>
-                <w:b/>
                 <w:color w:val="000000"/>
                 <w:sz w:val="16"/>
                 <w:szCs w:val="16"/>
@@ -5369,8 +5249,8 @@
                 <w:szCs w:val="16"/>
               </w:rPr>
             </w:pPr>
-            <w:bookmarkStart w:id="13" w:name="OLE_LINK17"/>
-            <w:bookmarkStart w:id="14" w:name="OLE_LINK18"/>
+            <w:bookmarkStart w:id="14" w:name="OLE_LINK17"/>
+            <w:bookmarkStart w:id="15" w:name="OLE_LINK18"/>
             <w:r>
               <w:rPr>
                 <w:rFonts w:ascii="Verdana" w:eastAsia="굴림" w:hAnsi="Verdana" w:cs="굴림"/>
@@ -5381,8 +5261,8 @@
               </w:rPr>
               <w:t>Brown University</w:t>
             </w:r>
-            <w:bookmarkEnd w:id="13"/>
             <w:bookmarkEnd w:id="14"/>
+            <w:bookmarkEnd w:id="15"/>
             <w:r>
               <w:rPr>
                 <w:rFonts w:ascii="Verdana" w:eastAsia="굴림" w:hAnsi="Verdana" w:cs="굴림"/>
@@ -5424,20 +5304,7 @@
                 <w:szCs w:val="16"/>
                 <w:lang w:eastAsia="zh-CN"/>
               </w:rPr>
-              <w:t xml:space="preserve">no </w:t>
-            </w:r>
-            <w:proofErr w:type="gramStart"/>
-            <w:r>
-              <w:rPr>
-                <w:rFonts w:ascii="새굴림" w:eastAsia="SimSun" w:hAnsi="새굴림" w:cs="새굴림" w:hint="eastAsia"/>
-                <w:b/>
-                <w:color w:val="000000"/>
-                <w:kern w:val="0"/>
-                <w:sz w:val="16"/>
-                <w:szCs w:val="16"/>
-                <w:lang w:eastAsia="zh-CN"/>
-              </w:rPr>
-              <w:t>spring</w:t>
+              <w:t>no spring</w:t>
             </w:r>
             <w:r>
               <w:rPr>
@@ -5448,19 +5315,7 @@
                 <w:sz w:val="16"/>
                 <w:szCs w:val="16"/>
               </w:rPr>
-              <w:t xml:space="preserve">  no</w:t>
-            </w:r>
-            <w:proofErr w:type="gramEnd"/>
-            <w:r>
-              <w:rPr>
-                <w:rFonts w:ascii="새굴림" w:hAnsi="새굴림" w:cs="새굴림" w:hint="eastAsia"/>
-                <w:b/>
-                <w:color w:val="000000"/>
-                <w:kern w:val="0"/>
-                <w:sz w:val="16"/>
-                <w:szCs w:val="16"/>
-              </w:rPr>
-              <w:t xml:space="preserve"> money</w:t>
+              <w:t xml:space="preserve">  no money</w:t>
             </w:r>
           </w:p>
         </w:tc>
@@ -5681,8 +5536,8 @@
                 <w:szCs w:val="16"/>
               </w:rPr>
             </w:pPr>
-            <w:bookmarkStart w:id="15" w:name="OLE_LINK8"/>
-            <w:bookmarkStart w:id="16" w:name="OLE_LINK9"/>
+            <w:bookmarkStart w:id="16" w:name="OLE_LINK8"/>
+            <w:bookmarkStart w:id="17" w:name="OLE_LINK9"/>
             <w:r>
               <w:rPr>
                 <w:rFonts w:ascii="Verdana" w:eastAsia="굴림" w:hAnsi="Verdana" w:cs="굴림"/>
@@ -5693,8 +5548,8 @@
               </w:rPr>
               <w:t>University of California Davis</w:t>
             </w:r>
-            <w:bookmarkEnd w:id="15"/>
             <w:bookmarkEnd w:id="16"/>
+            <w:bookmarkEnd w:id="17"/>
             <w:r>
               <w:rPr>
                 <w:rFonts w:ascii="Verdana" w:eastAsia="굴림" w:hAnsi="Verdana" w:cs="굴림"/>
@@ -7024,11 +6879,12 @@
               <w:spacing w:after="0" w:line="390" w:lineRule="atLeast"/>
               <w:jc w:val="left"/>
               <w:rPr>
-                <w:rFonts w:ascii="Verdana" w:eastAsia="굴림" w:hAnsi="Verdana" w:cs="굴림"/>
-                <w:color w:val="000000"/>
-                <w:kern w:val="0"/>
-                <w:sz w:val="16"/>
-                <w:szCs w:val="16"/>
+                <w:rFonts w:ascii="Verdana" w:eastAsia="SimSun" w:hAnsi="Verdana" w:cs="굴림" w:hint="eastAsia"/>
+                <w:color w:val="000000"/>
+                <w:kern w:val="0"/>
+                <w:sz w:val="16"/>
+                <w:szCs w:val="16"/>
+                <w:lang w:eastAsia="zh-CN"/>
               </w:rPr>
             </w:pPr>
             <w:r>
@@ -7052,6 +6908,28 @@
                 <w:szCs w:val="16"/>
               </w:rPr>
               <w:t>美国东北大学</w:t>
+            </w:r>
+            <w:r>
+              <w:rPr>
+                <w:rFonts w:ascii="Verdana" w:eastAsia="굴림" w:hAnsi="Verdana" w:cs="굴림"/>
+                <w:b/>
+                <w:color w:val="FF0000"/>
+                <w:kern w:val="0"/>
+                <w:sz w:val="16"/>
+                <w:szCs w:val="16"/>
+              </w:rPr>
+              <w:t xml:space="preserve">  </w:t>
+            </w:r>
+            <w:r>
+              <w:rPr>
+                <w:rFonts w:ascii="Verdana" w:eastAsia="SimSun" w:hAnsi="Verdana" w:cs="굴림" w:hint="eastAsia"/>
+                <w:b/>
+                <w:color w:val="FF0000"/>
+                <w:kern w:val="0"/>
+                <w:szCs w:val="16"/>
+                <w:lang w:eastAsia="zh-CN"/>
+              </w:rPr>
+              <w:t>就业好</w:t>
             </w:r>
           </w:p>
         </w:tc>
@@ -7129,8 +7007,8 @@
                 <w:szCs w:val="16"/>
               </w:rPr>
             </w:pPr>
-            <w:bookmarkStart w:id="17" w:name="OLE_LINK6"/>
-            <w:bookmarkStart w:id="18" w:name="OLE_LINK7"/>
+            <w:bookmarkStart w:id="18" w:name="OLE_LINK6"/>
+            <w:bookmarkStart w:id="19" w:name="OLE_LINK7"/>
             <w:r>
               <w:rPr>
                 <w:rFonts w:ascii="Verdana" w:eastAsia="굴림" w:hAnsi="Verdana" w:cs="굴림"/>
@@ -7141,8 +7019,8 @@
               </w:rPr>
               <w:t>University of California Riverside</w:t>
             </w:r>
-            <w:bookmarkEnd w:id="17"/>
             <w:bookmarkEnd w:id="18"/>
+            <w:bookmarkEnd w:id="19"/>
             <w:r>
               <w:rPr>
                 <w:rFonts w:ascii="Verdana" w:eastAsia="굴림" w:hAnsi="Verdana" w:cs="굴림"/>
@@ -7568,8 +7446,8 @@
                 <w:szCs w:val="16"/>
               </w:rPr>
             </w:pPr>
-            <w:bookmarkStart w:id="19" w:name="OLE_LINK19"/>
-            <w:bookmarkStart w:id="20" w:name="OLE_LINK20"/>
+            <w:bookmarkStart w:id="20" w:name="OLE_LINK19"/>
+            <w:bookmarkStart w:id="21" w:name="OLE_LINK20"/>
             <w:r>
               <w:rPr>
                 <w:rFonts w:ascii="Verdana" w:eastAsia="굴림" w:hAnsi="Verdana" w:cs="굴림"/>
@@ -7580,8 +7458,8 @@
               </w:rPr>
               <w:t>University of California Santa Cruz</w:t>
             </w:r>
-            <w:bookmarkEnd w:id="19"/>
             <w:bookmarkEnd w:id="20"/>
+            <w:bookmarkEnd w:id="21"/>
             <w:r>
               <w:rPr>
                 <w:rFonts w:ascii="Verdana" w:eastAsia="굴림" w:hAnsi="Verdana" w:cs="굴림"/>
@@ -7864,31 +7742,7 @@
                 <w:sz w:val="16"/>
                 <w:szCs w:val="16"/>
               </w:rPr>
-              <w:t xml:space="preserve">Polytechnic Institute </w:t>
-            </w:r>
-            <w:proofErr w:type="spellStart"/>
-            <w:r>
-              <w:rPr>
-                <w:rFonts w:ascii="Verdana" w:eastAsia="굴림" w:hAnsi="Verdana" w:cs="굴림"/>
-                <w:b/>
-                <w:color w:val="000000"/>
-                <w:kern w:val="0"/>
-                <w:sz w:val="16"/>
-                <w:szCs w:val="16"/>
-              </w:rPr>
-              <w:t>ofNew</w:t>
-            </w:r>
-            <w:proofErr w:type="spellEnd"/>
-            <w:r>
-              <w:rPr>
-                <w:rFonts w:ascii="Verdana" w:eastAsia="굴림" w:hAnsi="Verdana" w:cs="굴림"/>
-                <w:b/>
-                <w:color w:val="000000"/>
-                <w:kern w:val="0"/>
-                <w:sz w:val="16"/>
-                <w:szCs w:val="16"/>
-              </w:rPr>
-              <w:t xml:space="preserve"> York University</w:t>
+              <w:t>Polytechnic Institute ofNew York University</w:t>
             </w:r>
             <w:r>
               <w:rPr>
@@ -8006,7 +7860,7 @@
                 <w:b/>
                 <w:color w:val="FF0000"/>
                 <w:kern w:val="0"/>
-                <w:sz w:val="16"/>
+                <w:sz w:val="8"/>
                 <w:szCs w:val="16"/>
               </w:rPr>
               <w:t>University of Central Florida</w:t>
@@ -8017,7 +7871,7 @@
                 <w:b/>
                 <w:color w:val="FF0000"/>
                 <w:kern w:val="0"/>
-                <w:sz w:val="16"/>
+                <w:sz w:val="8"/>
                 <w:szCs w:val="16"/>
               </w:rPr>
               <w:t>中佛罗里达大学</w:t>
@@ -8239,7 +8093,7 @@
                 <w:rFonts w:ascii="Verdana" w:eastAsia="굴림" w:hAnsi="Verdana" w:cs="굴림"/>
                 <w:color w:val="000000"/>
                 <w:kern w:val="0"/>
-                <w:sz w:val="16"/>
+                <w:sz w:val="8"/>
                 <w:szCs w:val="16"/>
               </w:rPr>
               <w:t>University of Pittsburgh</w:t>
@@ -8249,7 +8103,7 @@
                 <w:rFonts w:ascii="Verdana" w:eastAsia="굴림" w:hAnsi="Verdana" w:cs="굴림"/>
                 <w:color w:val="000000"/>
                 <w:kern w:val="0"/>
-                <w:sz w:val="16"/>
+                <w:sz w:val="8"/>
                 <w:szCs w:val="16"/>
               </w:rPr>
               <w:t>匹</w:t>
@@ -8259,7 +8113,7 @@
                 <w:rFonts w:ascii="새굴림" w:eastAsia="새굴림" w:hAnsi="새굴림" w:cs="새굴림"/>
                 <w:color w:val="000000"/>
                 <w:kern w:val="0"/>
-                <w:sz w:val="16"/>
+                <w:sz w:val="8"/>
                 <w:szCs w:val="16"/>
               </w:rPr>
               <w:t>兹</w:t>
@@ -8269,7 +8123,7 @@
                 <w:rFonts w:ascii="굴림" w:eastAsia="굴림" w:hAnsi="굴림" w:cs="굴림"/>
                 <w:color w:val="000000"/>
                 <w:kern w:val="0"/>
-                <w:sz w:val="16"/>
+                <w:sz w:val="8"/>
                 <w:szCs w:val="16"/>
               </w:rPr>
               <w:t>堡大</w:t>
@@ -8279,7 +8133,7 @@
                 <w:rFonts w:ascii="새굴림" w:eastAsia="새굴림" w:hAnsi="새굴림" w:cs="새굴림"/>
                 <w:color w:val="000000"/>
                 <w:kern w:val="0"/>
-                <w:sz w:val="16"/>
+                <w:sz w:val="8"/>
                 <w:szCs w:val="16"/>
               </w:rPr>
               <w:t>学</w:t>
@@ -8289,7 +8143,7 @@
                 <w:rFonts w:ascii="Verdana" w:eastAsia="굴림" w:hAnsi="Verdana" w:cs="굴림"/>
                 <w:color w:val="000000"/>
                 <w:kern w:val="0"/>
-                <w:sz w:val="16"/>
+                <w:sz w:val="8"/>
                 <w:szCs w:val="16"/>
               </w:rPr>
               <w:t>(Swanson)</w:t>
@@ -8898,29 +8752,7 @@
                 <w:sz w:val="16"/>
                 <w:szCs w:val="16"/>
               </w:rPr>
-              <w:t>(</w:t>
-            </w:r>
-            <w:proofErr w:type="spellStart"/>
-            <w:r>
-              <w:rPr>
-                <w:rFonts w:ascii="Verdana" w:eastAsia="굴림" w:hAnsi="Verdana" w:cs="굴림"/>
-                <w:color w:val="000000"/>
-                <w:kern w:val="0"/>
-                <w:sz w:val="16"/>
-                <w:szCs w:val="16"/>
-              </w:rPr>
-              <w:t>Rossin</w:t>
-            </w:r>
-            <w:proofErr w:type="spellEnd"/>
-            <w:r>
-              <w:rPr>
-                <w:rFonts w:ascii="Verdana" w:eastAsia="굴림" w:hAnsi="Verdana" w:cs="굴림"/>
-                <w:color w:val="000000"/>
-                <w:kern w:val="0"/>
-                <w:sz w:val="16"/>
-                <w:szCs w:val="16"/>
-              </w:rPr>
-              <w:t>)</w:t>
+              <w:t>(Rossin)</w:t>
             </w:r>
           </w:p>
         </w:tc>
@@ -9298,29 +9130,7 @@
                 <w:sz w:val="16"/>
                 <w:szCs w:val="16"/>
               </w:rPr>
-              <w:t>(</w:t>
-            </w:r>
-            <w:proofErr w:type="spellStart"/>
-            <w:r>
-              <w:rPr>
-                <w:rFonts w:ascii="Verdana" w:eastAsia="굴림" w:hAnsi="Verdana" w:cs="굴림"/>
-                <w:color w:val="000000"/>
-                <w:kern w:val="0"/>
-                <w:sz w:val="16"/>
-                <w:szCs w:val="16"/>
-              </w:rPr>
-              <w:t>Jonsson</w:t>
-            </w:r>
-            <w:proofErr w:type="spellEnd"/>
-            <w:r>
-              <w:rPr>
-                <w:rFonts w:ascii="Verdana" w:eastAsia="굴림" w:hAnsi="Verdana" w:cs="굴림"/>
-                <w:color w:val="000000"/>
-                <w:kern w:val="0"/>
-                <w:sz w:val="16"/>
-                <w:szCs w:val="16"/>
-              </w:rPr>
-              <w:t>)</w:t>
+              <w:t>(Jonsson)</w:t>
             </w:r>
           </w:p>
         </w:tc>
@@ -9446,29 +9256,7 @@
                 <w:sz w:val="16"/>
                 <w:szCs w:val="16"/>
               </w:rPr>
-              <w:t>(</w:t>
-            </w:r>
-            <w:proofErr w:type="spellStart"/>
-            <w:r>
-              <w:rPr>
-                <w:rFonts w:ascii="Verdana" w:eastAsia="굴림" w:hAnsi="Verdana" w:cs="굴림"/>
-                <w:color w:val="000000"/>
-                <w:kern w:val="0"/>
-                <w:sz w:val="16"/>
-                <w:szCs w:val="16"/>
-              </w:rPr>
-              <w:t>Ginn</w:t>
-            </w:r>
-            <w:proofErr w:type="spellEnd"/>
-            <w:r>
-              <w:rPr>
-                <w:rFonts w:ascii="Verdana" w:eastAsia="굴림" w:hAnsi="Verdana" w:cs="굴림"/>
-                <w:color w:val="000000"/>
-                <w:kern w:val="0"/>
-                <w:sz w:val="16"/>
-                <w:szCs w:val="16"/>
-              </w:rPr>
-              <w:t>)</w:t>
+              <w:t>(Ginn)</w:t>
             </w:r>
           </w:p>
         </w:tc>
@@ -9687,7 +9475,6 @@
               </w:rPr>
               <w:t xml:space="preserve">University of Illinois--Chicago </w:t>
             </w:r>
-            <w:proofErr w:type="spellStart"/>
             <w:r>
               <w:rPr>
                 <w:rFonts w:ascii="Verdana" w:eastAsia="굴림" w:hAnsi="Verdana" w:cs="굴림"/>
@@ -9760,7 +9547,6 @@
               </w:rPr>
               <w:t>区</w:t>
             </w:r>
-            <w:proofErr w:type="spellEnd"/>
           </w:p>
         </w:tc>
       </w:tr>
@@ -10316,9 +10102,8 @@
                 <w:sz w:val="16"/>
                 <w:szCs w:val="16"/>
               </w:rPr>
-              <w:t>Texas Tech University(</w:t>
-            </w:r>
-            <w:proofErr w:type="spellStart"/>
+              <w:t xml:space="preserve">Texas Tech University(Whitacre) </w:t>
+            </w:r>
             <w:r>
               <w:rPr>
                 <w:rFonts w:ascii="Verdana" w:eastAsia="굴림" w:hAnsi="Verdana" w:cs="굴림"/>
@@ -10329,12 +10114,11 @@
                 <w:sz w:val="16"/>
                 <w:szCs w:val="16"/>
               </w:rPr>
-              <w:t>Whitacre</w:t>
-            </w:r>
-            <w:proofErr w:type="spellEnd"/>
-            <w:r>
-              <w:rPr>
-                <w:rFonts w:ascii="Verdana" w:eastAsia="굴림" w:hAnsi="Verdana" w:cs="굴림"/>
+              <w:t>德州理工大</w:t>
+            </w:r>
+            <w:r>
+              <w:rPr>
+                <w:rFonts w:ascii="새굴림" w:eastAsia="새굴림" w:hAnsi="새굴림" w:cs="새굴림"/>
                 <w:b/>
                 <w:bCs/>
                 <w:color w:val="000000"/>
@@ -10342,34 +10126,8 @@
                 <w:sz w:val="16"/>
                 <w:szCs w:val="16"/>
               </w:rPr>
-              <w:t xml:space="preserve">) </w:t>
-            </w:r>
-            <w:proofErr w:type="spellStart"/>
-            <w:r>
-              <w:rPr>
-                <w:rFonts w:ascii="Verdana" w:eastAsia="굴림" w:hAnsi="Verdana" w:cs="굴림"/>
-                <w:b/>
-                <w:bCs/>
-                <w:color w:val="000000"/>
-                <w:kern w:val="0"/>
-                <w:sz w:val="16"/>
-                <w:szCs w:val="16"/>
-              </w:rPr>
-              <w:t>德州理工大</w:t>
-            </w:r>
-            <w:r>
-              <w:rPr>
-                <w:rFonts w:ascii="새굴림" w:eastAsia="새굴림" w:hAnsi="새굴림" w:cs="새굴림"/>
-                <w:b/>
-                <w:bCs/>
-                <w:color w:val="000000"/>
-                <w:kern w:val="0"/>
-                <w:sz w:val="16"/>
-                <w:szCs w:val="16"/>
-              </w:rPr>
               <w:t>学</w:t>
             </w:r>
-            <w:proofErr w:type="spellEnd"/>
           </w:p>
         </w:tc>
       </w:tr>
@@ -10889,31 +10647,7 @@
                 <w:sz w:val="16"/>
                 <w:szCs w:val="16"/>
               </w:rPr>
-              <w:t>(</w:t>
-            </w:r>
-            <w:proofErr w:type="spellStart"/>
-            <w:r>
-              <w:rPr>
-                <w:rFonts w:ascii="Verdana" w:eastAsia="굴림" w:hAnsi="Verdana" w:cs="굴림"/>
-                <w:b/>
-                <w:color w:val="FF0000"/>
-                <w:kern w:val="0"/>
-                <w:sz w:val="16"/>
-                <w:szCs w:val="16"/>
-              </w:rPr>
-              <w:t>Armour</w:t>
-            </w:r>
-            <w:proofErr w:type="spellEnd"/>
-            <w:r>
-              <w:rPr>
-                <w:rFonts w:ascii="Verdana" w:eastAsia="굴림" w:hAnsi="Verdana" w:cs="굴림"/>
-                <w:b/>
-                <w:color w:val="FF0000"/>
-                <w:kern w:val="0"/>
-                <w:sz w:val="16"/>
-                <w:szCs w:val="16"/>
-              </w:rPr>
-              <w:t>)</w:t>
+              <w:t>(Armour)</w:t>
             </w:r>
           </w:p>
         </w:tc>
@@ -11651,8 +11385,6 @@
               </w:rPr>
               <w:t>University of South Carolina Columbia</w:t>
             </w:r>
-            <w:bookmarkStart w:id="21" w:name="_GoBack"/>
-            <w:bookmarkEnd w:id="21"/>
             <w:r>
               <w:rPr>
                 <w:rFonts w:ascii="Verdana" w:eastAsia="굴림" w:hAnsi="Verdana" w:cs="굴림"/>
@@ -12313,29 +12045,7 @@
                 <w:sz w:val="16"/>
                 <w:szCs w:val="16"/>
               </w:rPr>
-              <w:t>(</w:t>
-            </w:r>
-            <w:proofErr w:type="spellStart"/>
-            <w:r>
-              <w:rPr>
-                <w:rFonts w:ascii="Verdana" w:eastAsia="굴림" w:hAnsi="Verdana" w:cs="굴림"/>
-                <w:color w:val="000000"/>
-                <w:kern w:val="0"/>
-                <w:sz w:val="16"/>
-                <w:szCs w:val="16"/>
-              </w:rPr>
-              <w:t>Volgenau</w:t>
-            </w:r>
-            <w:proofErr w:type="spellEnd"/>
-            <w:r>
-              <w:rPr>
-                <w:rFonts w:ascii="Verdana" w:eastAsia="굴림" w:hAnsi="Verdana" w:cs="굴림"/>
-                <w:color w:val="000000"/>
-                <w:kern w:val="0"/>
-                <w:sz w:val="16"/>
-                <w:szCs w:val="16"/>
-              </w:rPr>
-              <w:t>)</w:t>
+              <w:t>(Volgenau)</w:t>
             </w:r>
           </w:p>
         </w:tc>
@@ -13257,7 +12967,6 @@
               </w:rPr>
               <w:t xml:space="preserve">University of Rhode Island </w:t>
             </w:r>
-            <w:proofErr w:type="spellStart"/>
             <w:r>
               <w:rPr>
                 <w:rFonts w:ascii="새굴림" w:eastAsia="새굴림" w:hAnsi="새굴림" w:cs="새굴림"/>
@@ -13318,7 +13027,6 @@
               </w:rPr>
               <w:t>学</w:t>
             </w:r>
-            <w:proofErr w:type="spellEnd"/>
           </w:p>
         </w:tc>
       </w:tr>

</xml_diff>